<commit_message>
Update assignment template information for stage 1a.
</commit_message>
<xml_diff>
--- a/Assignment 1- Template_2023.docx
+++ b/Assignment 1- Template_2023.docx
@@ -1046,9 +1046,8 @@
                 <w:szCs w:val="24"/>
                 <w:lang w:eastAsia="ko-KR"/>
               </w:rPr>
-              <w:t>We go through and create kernel density estimate (</w:t>
-            </w:r>
-            <w:proofErr w:type="spellStart"/>
+              <w:t>Our initial exploratory data analysis includes descriptive statistics</w:t>
+            </w:r>
             <w:r>
               <w:rPr>
                 <w:rFonts w:ascii="Times New Roman" w:hAnsi="Times New Roman"/>
@@ -1057,40 +1056,7 @@
                 <w:szCs w:val="24"/>
                 <w:lang w:eastAsia="ko-KR"/>
               </w:rPr>
-              <w:t>kde</w:t>
-            </w:r>
-            <w:proofErr w:type="spellEnd"/>
-            <w:r>
-              <w:rPr>
-                <w:rFonts w:ascii="Times New Roman" w:hAnsi="Times New Roman"/>
-                <w:color w:val="000000" w:themeColor="text1"/>
-                <w:sz w:val="24"/>
-                <w:szCs w:val="24"/>
-                <w:lang w:eastAsia="ko-KR"/>
-              </w:rPr>
-              <w:t xml:space="preserve">) graphs of each variable to find those that may have differences in its distribution. An example graph of the </w:t>
-            </w:r>
-            <w:proofErr w:type="spellStart"/>
-            <w:r>
-              <w:rPr>
-                <w:rFonts w:ascii="Times New Roman" w:hAnsi="Times New Roman"/>
-                <w:color w:val="000000" w:themeColor="text1"/>
-                <w:sz w:val="24"/>
-                <w:szCs w:val="24"/>
-                <w:lang w:eastAsia="ko-KR"/>
-              </w:rPr>
-              <w:t>kde</w:t>
-            </w:r>
-            <w:proofErr w:type="spellEnd"/>
-            <w:r>
-              <w:rPr>
-                <w:rFonts w:ascii="Times New Roman" w:hAnsi="Times New Roman"/>
-                <w:color w:val="000000" w:themeColor="text1"/>
-                <w:sz w:val="24"/>
-                <w:szCs w:val="24"/>
-                <w:lang w:eastAsia="ko-KR"/>
-              </w:rPr>
-              <w:t xml:space="preserve"> plot is shown below. You can find all graphs in the appendix.</w:t>
+              <w:t>. A lot can be seen with the ID variations and noted that overall IDs are not valuable data points. We remove all ID variables and review the remaining variables in more detail and through visualizations.</w:t>
             </w:r>
           </w:p>
           <w:p>
@@ -1122,6 +1088,36 @@
                 <w:lang w:eastAsia="ko-KR"/>
               </w:rPr>
             </w:pPr>
+            <w:r>
+              <w:rPr>
+                <w:rFonts w:ascii="Times New Roman" w:hAnsi="Times New Roman"/>
+                <w:color w:val="000000" w:themeColor="text1"/>
+                <w:sz w:val="24"/>
+                <w:szCs w:val="24"/>
+                <w:lang w:eastAsia="ko-KR"/>
+              </w:rPr>
+              <w:t>We go through and create kernel density estimate (kde) graphs of each variable to find those that may have differences in its distribution. An example graph of the kde plot is shown below. You can find all graphs in the appendix</w:t>
+            </w:r>
+            <w:r>
+              <w:rPr>
+                <w:rFonts w:ascii="Times New Roman" w:hAnsi="Times New Roman"/>
+                <w:color w:val="000000" w:themeColor="text1"/>
+                <w:sz w:val="24"/>
+                <w:szCs w:val="24"/>
+                <w:lang w:eastAsia="ko-KR"/>
+              </w:rPr>
+              <w:t xml:space="preserve"> along with the functions used to create the graphs</w:t>
+            </w:r>
+            <w:r>
+              <w:rPr>
+                <w:rFonts w:ascii="Times New Roman" w:hAnsi="Times New Roman"/>
+                <w:color w:val="000000" w:themeColor="text1"/>
+                <w:sz w:val="24"/>
+                <w:szCs w:val="24"/>
+                <w:lang w:eastAsia="ko-KR"/>
+              </w:rPr>
+              <w:t>.</w:t>
+            </w:r>
           </w:p>
           <w:p>
             <w:pPr>
@@ -1131,22 +1127,10 @@
               <w:spacing w:after="120" w:line="240" w:lineRule="auto"/>
               <w:rPr>
                 <w:rFonts w:ascii="Times New Roman" w:hAnsi="Times New Roman"/>
-                <w:color w:val="000000" w:themeColor="text1"/>
-                <w:sz w:val="24"/>
-                <w:szCs w:val="24"/>
-                <w:lang w:eastAsia="ko-KR"/>
-              </w:rPr>
-            </w:pPr>
-            <w:r>
-              <w:rPr>
-                <w:rFonts w:ascii="Times New Roman" w:hAnsi="Times New Roman"/>
-                <w:color w:val="000000" w:themeColor="text1"/>
-                <w:sz w:val="24"/>
-                <w:szCs w:val="24"/>
-                <w:lang w:eastAsia="ko-KR"/>
-              </w:rPr>
-              <w:t>Our overall result of variables we will use are shown below in the chart of Points of Interest.</w:t>
-            </w:r>
+                <w:noProof/>
+                <w:color w:val="000000" w:themeColor="text1"/>
+              </w:rPr>
+            </w:pPr>
           </w:p>
           <w:p>
             <w:pPr>
@@ -1155,41 +1139,128 @@
               <w:suppressAutoHyphens w:val="0"/>
               <w:spacing w:after="120" w:line="240" w:lineRule="auto"/>
               <w:rPr>
-                <w:rFonts w:ascii="Times New Roman" w:hAnsi="Times New Roman" w:hint="eastAsia"/>
-                <w:i/>
-                <w:iCs/>
-                <w:color w:val="000000" w:themeColor="text1"/>
-                <w:sz w:val="24"/>
-                <w:szCs w:val="24"/>
-                <w:u w:val="single"/>
+                <w:rFonts w:ascii="Times New Roman" w:hAnsi="Times New Roman"/>
+                <w:color w:val="000000" w:themeColor="text1"/>
+                <w:sz w:val="24"/>
+                <w:szCs w:val="24"/>
                 <w:lang w:eastAsia="ko-KR"/>
               </w:rPr>
             </w:pPr>
             <w:r>
               <w:rPr>
-                <w:rFonts w:ascii="Times New Roman" w:hAnsi="Times New Roman" w:hint="eastAsia"/>
-                <w:i/>
-                <w:iCs/>
-                <w:color w:val="000000" w:themeColor="text1"/>
-                <w:sz w:val="24"/>
-                <w:szCs w:val="24"/>
-                <w:u w:val="single"/>
+                <w:rFonts w:ascii="Times New Roman" w:hAnsi="Times New Roman"/>
+                <w:noProof/>
+                <w:color w:val="000000" w:themeColor="text1"/>
+              </w:rPr>
+              <w:drawing>
+                <wp:inline distT="0" distB="0" distL="0" distR="0" wp14:anchorId="7B1A05FF" wp14:editId="404D8778">
+                  <wp:extent cx="5943600" cy="4448175"/>
+                  <wp:effectExtent l="0" t="0" r="0" b="9525"/>
+                  <wp:docPr id="1143264696" name="Picture 3"/>
+                  <wp:cNvGraphicFramePr>
+                    <a:graphicFrameLocks xmlns:a="http://schemas.openxmlformats.org/drawingml/2006/main" noChangeAspect="1"/>
+                  </wp:cNvGraphicFramePr>
+                  <a:graphic xmlns:a="http://schemas.openxmlformats.org/drawingml/2006/main">
+                    <a:graphicData uri="http://schemas.openxmlformats.org/drawingml/2006/picture">
+                      <pic:pic xmlns:pic="http://schemas.openxmlformats.org/drawingml/2006/picture">
+                        <pic:nvPicPr>
+                          <pic:cNvPr id="0" name="Picture 5"/>
+                          <pic:cNvPicPr>
+                            <a:picLocks noChangeAspect="1" noChangeArrowheads="1"/>
+                          </pic:cNvPicPr>
+                        </pic:nvPicPr>
+                        <pic:blipFill>
+                          <a:blip r:embed="rId8">
+                            <a:extLst>
+                              <a:ext uri="{28A0092B-C50C-407E-A947-70E740481C1C}">
+                                <a14:useLocalDpi xmlns:a14="http://schemas.microsoft.com/office/drawing/2010/main" val="0"/>
+                              </a:ext>
+                            </a:extLst>
+                          </a:blip>
+                          <a:srcRect/>
+                          <a:stretch>
+                            <a:fillRect/>
+                          </a:stretch>
+                        </pic:blipFill>
+                        <pic:spPr bwMode="auto">
+                          <a:xfrm>
+                            <a:off x="0" y="0"/>
+                            <a:ext cx="5943600" cy="4448175"/>
+                          </a:xfrm>
+                          <a:prstGeom prst="rect">
+                            <a:avLst/>
+                          </a:prstGeom>
+                          <a:noFill/>
+                          <a:ln>
+                            <a:noFill/>
+                          </a:ln>
+                        </pic:spPr>
+                      </pic:pic>
+                    </a:graphicData>
+                  </a:graphic>
+                </wp:inline>
+              </w:drawing>
+            </w:r>
+          </w:p>
+          <w:p>
+            <w:pPr>
+              <w:widowControl w:val="0"/>
+              <w:shd w:val="clear" w:color="auto" w:fill="FFFFFF"/>
+              <w:suppressAutoHyphens w:val="0"/>
+              <w:spacing w:after="120" w:line="240" w:lineRule="auto"/>
+              <w:rPr>
+                <w:rFonts w:ascii="Times New Roman" w:hAnsi="Times New Roman"/>
+                <w:color w:val="000000" w:themeColor="text1"/>
+                <w:sz w:val="24"/>
+                <w:szCs w:val="24"/>
                 <w:lang w:eastAsia="ko-KR"/>
               </w:rPr>
-              <w:t>A</w:t>
-            </w:r>
-            <w:r>
-              <w:rPr>
-                <w:rFonts w:ascii="Times New Roman" w:hAnsi="Times New Roman"/>
-                <w:i/>
-                <w:iCs/>
-                <w:color w:val="000000" w:themeColor="text1"/>
-                <w:sz w:val="24"/>
-                <w:szCs w:val="24"/>
-                <w:u w:val="single"/>
+            </w:pPr>
+          </w:p>
+          <w:p>
+            <w:pPr>
+              <w:widowControl w:val="0"/>
+              <w:shd w:val="clear" w:color="auto" w:fill="FFFFFF"/>
+              <w:suppressAutoHyphens w:val="0"/>
+              <w:spacing w:after="120" w:line="240" w:lineRule="auto"/>
+              <w:rPr>
+                <w:rFonts w:ascii="Times New Roman" w:hAnsi="Times New Roman"/>
+                <w:color w:val="000000" w:themeColor="text1"/>
+                <w:sz w:val="24"/>
+                <w:szCs w:val="24"/>
                 <w:lang w:eastAsia="ko-KR"/>
               </w:rPr>
-              <w:t>dd one graph as an example, then all other graphs in Appendix</w:t>
+            </w:pPr>
+            <w:r>
+              <w:rPr>
+                <w:rFonts w:ascii="Times New Roman" w:hAnsi="Times New Roman"/>
+                <w:color w:val="000000" w:themeColor="text1"/>
+                <w:sz w:val="24"/>
+                <w:szCs w:val="24"/>
+                <w:lang w:eastAsia="ko-KR"/>
+              </w:rPr>
+              <w:t xml:space="preserve">Through each of the graphs, we find those that result in variances that we may consider to be unique to each type of Class. This will be used to help create the proper algorithm using the Logarithmic Regression in Python. </w:t>
+            </w:r>
+            <w:r>
+              <w:rPr>
+                <w:rFonts w:ascii="Times New Roman" w:hAnsi="Times New Roman"/>
+                <w:color w:val="000000" w:themeColor="text1"/>
+                <w:sz w:val="24"/>
+                <w:szCs w:val="24"/>
+                <w:lang w:eastAsia="ko-KR"/>
+              </w:rPr>
+              <w:t xml:space="preserve">Our overall result of variables we will use are shown </w:t>
+            </w:r>
+            <w:r>
+              <w:rPr>
+                <w:rFonts w:ascii="Times New Roman" w:hAnsi="Times New Roman"/>
+                <w:color w:val="000000" w:themeColor="text1"/>
+                <w:sz w:val="24"/>
+                <w:szCs w:val="24"/>
+                <w:lang w:eastAsia="ko-KR"/>
+              </w:rPr>
+              <w:lastRenderedPageBreak/>
+              <w:t>below in the chart of Points of Interest.</w:t>
             </w:r>
           </w:p>
           <w:p>
@@ -2598,7 +2669,6 @@
                 <w:sz w:val="24"/>
                 <w:szCs w:val="24"/>
               </w:rPr>
-              <w:lastRenderedPageBreak/>
               <w:t>Evaluation</w:t>
             </w:r>
             <w:r>
@@ -2718,6 +2788,7 @@
                 <w:sz w:val="24"/>
                 <w:szCs w:val="24"/>
               </w:rPr>
+              <w:lastRenderedPageBreak/>
               <w:t>Conclusion</w:t>
             </w:r>
           </w:p>
@@ -3011,7 +3082,6 @@
                 <w:sz w:val="24"/>
                 <w:szCs w:val="24"/>
               </w:rPr>
-              <w:lastRenderedPageBreak/>
               <w:t>Appendix</w:t>
             </w:r>
           </w:p>
@@ -3027,13 +3097,36 @@
               <w:widowControl w:val="0"/>
               <w:spacing w:after="150" w:line="240" w:lineRule="auto"/>
               <w:rPr>
-                <w:rFonts w:ascii="Times New Roman" w:hAnsi="Times New Roman"/>
-                <w:color w:val="000000" w:themeColor="text1"/>
-                <w:sz w:val="24"/>
-                <w:szCs w:val="24"/>
-              </w:rPr>
-            </w:pPr>
-          </w:p>
+                <w:rFonts w:ascii="Times New Roman" w:hAnsi="Times New Roman" w:hint="eastAsia"/>
+                <w:color w:val="000000" w:themeColor="text1"/>
+                <w:sz w:val="24"/>
+                <w:szCs w:val="24"/>
+                <w:lang w:eastAsia="ko-KR"/>
+              </w:rPr>
+            </w:pPr>
+            <w:r>
+              <w:rPr>
+                <w:rFonts w:ascii="Times New Roman" w:hAnsi="Times New Roman" w:hint="eastAsia"/>
+                <w:color w:val="000000" w:themeColor="text1"/>
+                <w:sz w:val="24"/>
+                <w:szCs w:val="24"/>
+                <w:lang w:eastAsia="ko-KR"/>
+              </w:rPr>
+              <w:t>F</w:t>
+            </w:r>
+            <w:r>
+              <w:rPr>
+                <w:rFonts w:ascii="Times New Roman" w:hAnsi="Times New Roman"/>
+                <w:color w:val="000000" w:themeColor="text1"/>
+                <w:sz w:val="24"/>
+                <w:szCs w:val="24"/>
+                <w:lang w:eastAsia="ko-KR"/>
+              </w:rPr>
+              <w:t>unctions:</w:t>
+            </w:r>
+          </w:p>
+          <w:bookmarkStart w:id="1" w:name="_MON_1749661539"/>
+          <w:bookmarkEnd w:id="1"/>
           <w:p>
             <w:pPr>
               <w:widowControl w:val="0"/>
@@ -3043,8 +3136,43 @@
                 <w:color w:val="000000" w:themeColor="text1"/>
                 <w:sz w:val="24"/>
                 <w:szCs w:val="24"/>
-              </w:rPr>
-            </w:pPr>
+                <w:lang w:eastAsia="ko-KR"/>
+              </w:rPr>
+            </w:pPr>
+            <w:r>
+              <w:rPr>
+                <w:rFonts w:ascii="Times New Roman" w:hAnsi="Times New Roman"/>
+                <w:color w:val="000000" w:themeColor="text1"/>
+                <w:sz w:val="24"/>
+                <w:szCs w:val="24"/>
+                <w:lang w:eastAsia="ko-KR"/>
+              </w:rPr>
+              <w:object w:dxaOrig="9026" w:dyaOrig="3252" w14:anchorId="0447FC53">
+                <v:shapetype id="_x0000_t75" coordsize="21600,21600" o:spt="75" o:preferrelative="t" path="m@4@5l@4@11@9@11@9@5xe" filled="f" stroked="f">
+                  <v:stroke joinstyle="miter"/>
+                  <v:formulas>
+                    <v:f eqn="if lineDrawn pixelLineWidth 0"/>
+                    <v:f eqn="sum @0 1 0"/>
+                    <v:f eqn="sum 0 0 @1"/>
+                    <v:f eqn="prod @2 1 2"/>
+                    <v:f eqn="prod @3 21600 pixelWidth"/>
+                    <v:f eqn="prod @3 21600 pixelHeight"/>
+                    <v:f eqn="sum @0 0 1"/>
+                    <v:f eqn="prod @6 1 2"/>
+                    <v:f eqn="prod @7 21600 pixelWidth"/>
+                    <v:f eqn="sum @8 21600 0"/>
+                    <v:f eqn="prod @7 21600 pixelHeight"/>
+                    <v:f eqn="sum @10 21600 0"/>
+                  </v:formulas>
+                  <v:path o:extrusionok="f" gradientshapeok="t" o:connecttype="rect"/>
+                  <o:lock v:ext="edit" aspectratio="t"/>
+                </v:shapetype>
+                <v:shape id="_x0000_i1060" type="#_x0000_t75" style="width:451.4pt;height:162.8pt" o:ole="">
+                  <v:imagedata r:id="rId9" o:title=""/>
+                </v:shape>
+                <o:OLEObject Type="Embed" ProgID="Word.OpenDocumentText.12" ShapeID="_x0000_i1060" DrawAspect="Content" ObjectID="_1749661762" r:id="rId10"/>
+              </w:object>
+            </w:r>
           </w:p>
           <w:p>
             <w:pPr>
@@ -3055,6 +3183,7 @@
                 <w:color w:val="000000" w:themeColor="text1"/>
                 <w:sz w:val="24"/>
                 <w:szCs w:val="24"/>
+                <w:lang w:eastAsia="ko-KR"/>
               </w:rPr>
             </w:pPr>
           </w:p>
@@ -3067,9 +3196,32 @@
                 <w:color w:val="000000" w:themeColor="text1"/>
                 <w:sz w:val="24"/>
                 <w:szCs w:val="24"/>
-              </w:rPr>
-            </w:pPr>
-          </w:p>
+                <w:lang w:eastAsia="ko-KR"/>
+              </w:rPr>
+            </w:pPr>
+            <w:r>
+              <w:rPr>
+                <w:rFonts w:ascii="Times New Roman" w:hAnsi="Times New Roman" w:hint="eastAsia"/>
+                <w:color w:val="000000" w:themeColor="text1"/>
+                <w:sz w:val="24"/>
+                <w:szCs w:val="24"/>
+                <w:lang w:eastAsia="ko-KR"/>
+              </w:rPr>
+              <w:t>P</w:t>
+            </w:r>
+            <w:r>
+              <w:rPr>
+                <w:rFonts w:ascii="Times New Roman" w:hAnsi="Times New Roman"/>
+                <w:color w:val="000000" w:themeColor="text1"/>
+                <w:sz w:val="24"/>
+                <w:szCs w:val="24"/>
+                <w:lang w:eastAsia="ko-KR"/>
+              </w:rPr>
+              <w:t>ackages:</w:t>
+            </w:r>
+          </w:p>
+          <w:bookmarkStart w:id="2" w:name="_MON_1749661515"/>
+          <w:bookmarkEnd w:id="2"/>
           <w:p>
             <w:pPr>
               <w:widowControl w:val="0"/>
@@ -3079,18 +3231,35 @@
                 <w:color w:val="000000" w:themeColor="text1"/>
                 <w:sz w:val="24"/>
                 <w:szCs w:val="24"/>
-              </w:rPr>
-            </w:pPr>
+                <w:lang w:eastAsia="ko-KR"/>
+              </w:rPr>
+            </w:pPr>
+            <w:r>
+              <w:rPr>
+                <w:rFonts w:ascii="Times New Roman" w:hAnsi="Times New Roman"/>
+                <w:color w:val="000000" w:themeColor="text1"/>
+                <w:sz w:val="24"/>
+                <w:szCs w:val="24"/>
+                <w:lang w:eastAsia="ko-KR"/>
+              </w:rPr>
+              <w:object w:dxaOrig="9026" w:dyaOrig="4611" w14:anchorId="6ECC17AE">
+                <v:shape id="_x0000_i1058" type="#_x0000_t75" style="width:451.4pt;height:230.4pt" o:ole="">
+                  <v:imagedata r:id="rId11" o:title=""/>
+                </v:shape>
+                <o:OLEObject Type="Embed" ProgID="Word.OpenDocumentText.12" ShapeID="_x0000_i1058" DrawAspect="Content" ObjectID="_1749661763" r:id="rId12"/>
+              </w:object>
+            </w:r>
           </w:p>
           <w:p>
             <w:pPr>
               <w:widowControl w:val="0"/>
               <w:spacing w:after="150" w:line="240" w:lineRule="auto"/>
               <w:rPr>
-                <w:rFonts w:ascii="Times New Roman" w:hAnsi="Times New Roman"/>
-                <w:color w:val="000000" w:themeColor="text1"/>
-                <w:sz w:val="24"/>
-                <w:szCs w:val="24"/>
+                <w:rFonts w:ascii="Times New Roman" w:hAnsi="Times New Roman" w:hint="eastAsia"/>
+                <w:color w:val="000000" w:themeColor="text1"/>
+                <w:sz w:val="24"/>
+                <w:szCs w:val="24"/>
+                <w:lang w:eastAsia="ko-KR"/>
               </w:rPr>
             </w:pPr>
           </w:p>
@@ -3103,20 +3272,98 @@
                 <w:color w:val="000000" w:themeColor="text1"/>
                 <w:sz w:val="24"/>
                 <w:szCs w:val="24"/>
-              </w:rPr>
-            </w:pPr>
+                <w:lang w:eastAsia="ko-KR"/>
+              </w:rPr>
+            </w:pPr>
+            <w:r>
+              <w:rPr>
+                <w:rFonts w:ascii="Times New Roman" w:hAnsi="Times New Roman" w:hint="eastAsia"/>
+                <w:color w:val="000000" w:themeColor="text1"/>
+                <w:sz w:val="24"/>
+                <w:szCs w:val="24"/>
+                <w:lang w:eastAsia="ko-KR"/>
+              </w:rPr>
+              <w:t>P</w:t>
+            </w:r>
+            <w:r>
+              <w:rPr>
+                <w:rFonts w:ascii="Times New Roman" w:hAnsi="Times New Roman"/>
+                <w:color w:val="000000" w:themeColor="text1"/>
+                <w:sz w:val="24"/>
+                <w:szCs w:val="24"/>
+                <w:lang w:eastAsia="ko-KR"/>
+              </w:rPr>
+              <w:t>lots:</w:t>
+            </w:r>
           </w:p>
           <w:p>
             <w:pPr>
               <w:widowControl w:val="0"/>
               <w:spacing w:after="150" w:line="240" w:lineRule="auto"/>
               <w:rPr>
-                <w:rFonts w:ascii="Times New Roman" w:hAnsi="Times New Roman"/>
-                <w:color w:val="000000" w:themeColor="text1"/>
-                <w:sz w:val="24"/>
-                <w:szCs w:val="24"/>
-              </w:rPr>
-            </w:pPr>
+                <w:rFonts w:ascii="Times New Roman" w:hAnsi="Times New Roman" w:hint="eastAsia"/>
+                <w:color w:val="000000" w:themeColor="text1"/>
+                <w:sz w:val="24"/>
+                <w:szCs w:val="24"/>
+                <w:lang w:eastAsia="ko-KR"/>
+              </w:rPr>
+            </w:pPr>
+            <w:r>
+              <w:rPr>
+                <w:rFonts w:ascii="Times New Roman" w:hAnsi="Times New Roman" w:hint="eastAsia"/>
+                <w:noProof/>
+                <w:color w:val="000000" w:themeColor="text1"/>
+              </w:rPr>
+              <w:lastRenderedPageBreak/>
+              <w:drawing>
+                <wp:inline distT="0" distB="0" distL="0" distR="0" wp14:anchorId="31B429D2" wp14:editId="3EC49CA2">
+                  <wp:extent cx="5943600" cy="4277360"/>
+                  <wp:effectExtent l="0" t="0" r="0" b="8890"/>
+                  <wp:docPr id="1850551352" name="Picture 4"/>
+                  <wp:cNvGraphicFramePr>
+                    <a:graphicFrameLocks xmlns:a="http://schemas.openxmlformats.org/drawingml/2006/main" noChangeAspect="1"/>
+                  </wp:cNvGraphicFramePr>
+                  <a:graphic xmlns:a="http://schemas.openxmlformats.org/drawingml/2006/main">
+                    <a:graphicData uri="http://schemas.openxmlformats.org/drawingml/2006/picture">
+                      <pic:pic xmlns:pic="http://schemas.openxmlformats.org/drawingml/2006/picture">
+                        <pic:nvPicPr>
+                          <pic:cNvPr id="0" name="Picture 11"/>
+                          <pic:cNvPicPr>
+                            <a:picLocks noChangeAspect="1" noChangeArrowheads="1"/>
+                          </pic:cNvPicPr>
+                        </pic:nvPicPr>
+                        <pic:blipFill>
+                          <a:blip r:embed="rId13">
+                            <a:extLst>
+                              <a:ext uri="{28A0092B-C50C-407E-A947-70E740481C1C}">
+                                <a14:useLocalDpi xmlns:a14="http://schemas.microsoft.com/office/drawing/2010/main" val="0"/>
+                              </a:ext>
+                            </a:extLst>
+                          </a:blip>
+                          <a:srcRect/>
+                          <a:stretch>
+                            <a:fillRect/>
+                          </a:stretch>
+                        </pic:blipFill>
+                        <pic:spPr bwMode="auto">
+                          <a:xfrm>
+                            <a:off x="0" y="0"/>
+                            <a:ext cx="5943600" cy="4277360"/>
+                          </a:xfrm>
+                          <a:prstGeom prst="rect">
+                            <a:avLst/>
+                          </a:prstGeom>
+                          <a:noFill/>
+                          <a:ln>
+                            <a:noFill/>
+                          </a:ln>
+                        </pic:spPr>
+                      </pic:pic>
+                    </a:graphicData>
+                  </a:graphic>
+                </wp:inline>
+              </w:drawing>
+            </w:r>
           </w:p>
           <w:p>
             <w:pPr>
@@ -3129,6 +3376,62 @@
                 <w:szCs w:val="24"/>
               </w:rPr>
             </w:pPr>
+            <w:r>
+              <w:rPr>
+                <w:rFonts w:ascii="Times New Roman" w:hAnsi="Times New Roman"/>
+                <w:noProof/>
+                <w:color w:val="000000" w:themeColor="text1"/>
+              </w:rPr>
+              <w:lastRenderedPageBreak/>
+              <w:drawing>
+                <wp:inline distT="0" distB="0" distL="0" distR="0" wp14:anchorId="153569F5" wp14:editId="3D2E9ACB">
+                  <wp:extent cx="5943600" cy="4277360"/>
+                  <wp:effectExtent l="0" t="0" r="0" b="8890"/>
+                  <wp:docPr id="2004244959" name="Picture 5"/>
+                  <wp:cNvGraphicFramePr>
+                    <a:graphicFrameLocks xmlns:a="http://schemas.openxmlformats.org/drawingml/2006/main" noChangeAspect="1"/>
+                  </wp:cNvGraphicFramePr>
+                  <a:graphic xmlns:a="http://schemas.openxmlformats.org/drawingml/2006/main">
+                    <a:graphicData uri="http://schemas.openxmlformats.org/drawingml/2006/picture">
+                      <pic:pic xmlns:pic="http://schemas.openxmlformats.org/drawingml/2006/picture">
+                        <pic:nvPicPr>
+                          <pic:cNvPr id="0" name="Picture 13"/>
+                          <pic:cNvPicPr>
+                            <a:picLocks noChangeAspect="1" noChangeArrowheads="1"/>
+                          </pic:cNvPicPr>
+                        </pic:nvPicPr>
+                        <pic:blipFill>
+                          <a:blip r:embed="rId14">
+                            <a:extLst>
+                              <a:ext uri="{28A0092B-C50C-407E-A947-70E740481C1C}">
+                                <a14:useLocalDpi xmlns:a14="http://schemas.microsoft.com/office/drawing/2010/main" val="0"/>
+                              </a:ext>
+                            </a:extLst>
+                          </a:blip>
+                          <a:srcRect/>
+                          <a:stretch>
+                            <a:fillRect/>
+                          </a:stretch>
+                        </pic:blipFill>
+                        <pic:spPr bwMode="auto">
+                          <a:xfrm>
+                            <a:off x="0" y="0"/>
+                            <a:ext cx="5943600" cy="4277360"/>
+                          </a:xfrm>
+                          <a:prstGeom prst="rect">
+                            <a:avLst/>
+                          </a:prstGeom>
+                          <a:noFill/>
+                          <a:ln>
+                            <a:noFill/>
+                          </a:ln>
+                        </pic:spPr>
+                      </pic:pic>
+                    </a:graphicData>
+                  </a:graphic>
+                </wp:inline>
+              </w:drawing>
+            </w:r>
           </w:p>
           <w:p>
             <w:pPr>
@@ -3153,6 +3456,618 @@
                 <w:szCs w:val="24"/>
               </w:rPr>
             </w:pPr>
+          </w:p>
+          <w:p>
+            <w:pPr>
+              <w:widowControl w:val="0"/>
+              <w:spacing w:after="150" w:line="240" w:lineRule="auto"/>
+              <w:rPr>
+                <w:rFonts w:ascii="Times New Roman" w:hAnsi="Times New Roman"/>
+                <w:color w:val="000000" w:themeColor="text1"/>
+                <w:sz w:val="24"/>
+                <w:szCs w:val="24"/>
+              </w:rPr>
+            </w:pPr>
+            <w:r>
+              <w:rPr>
+                <w:rFonts w:ascii="Times New Roman" w:hAnsi="Times New Roman"/>
+                <w:noProof/>
+                <w:color w:val="000000" w:themeColor="text1"/>
+              </w:rPr>
+              <w:lastRenderedPageBreak/>
+              <w:drawing>
+                <wp:inline distT="0" distB="0" distL="0" distR="0" wp14:anchorId="769DB6C8" wp14:editId="309A06C1">
+                  <wp:extent cx="5943600" cy="4448175"/>
+                  <wp:effectExtent l="0" t="0" r="0" b="9525"/>
+                  <wp:docPr id="1958593912" name="Picture 6"/>
+                  <wp:cNvGraphicFramePr>
+                    <a:graphicFrameLocks xmlns:a="http://schemas.openxmlformats.org/drawingml/2006/main" noChangeAspect="1"/>
+                  </wp:cNvGraphicFramePr>
+                  <a:graphic xmlns:a="http://schemas.openxmlformats.org/drawingml/2006/main">
+                    <a:graphicData uri="http://schemas.openxmlformats.org/drawingml/2006/picture">
+                      <pic:pic xmlns:pic="http://schemas.openxmlformats.org/drawingml/2006/picture">
+                        <pic:nvPicPr>
+                          <pic:cNvPr id="0" name="Picture 15"/>
+                          <pic:cNvPicPr>
+                            <a:picLocks noChangeAspect="1" noChangeArrowheads="1"/>
+                          </pic:cNvPicPr>
+                        </pic:nvPicPr>
+                        <pic:blipFill>
+                          <a:blip r:embed="rId15">
+                            <a:extLst>
+                              <a:ext uri="{28A0092B-C50C-407E-A947-70E740481C1C}">
+                                <a14:useLocalDpi xmlns:a14="http://schemas.microsoft.com/office/drawing/2010/main" val="0"/>
+                              </a:ext>
+                            </a:extLst>
+                          </a:blip>
+                          <a:srcRect/>
+                          <a:stretch>
+                            <a:fillRect/>
+                          </a:stretch>
+                        </pic:blipFill>
+                        <pic:spPr bwMode="auto">
+                          <a:xfrm>
+                            <a:off x="0" y="0"/>
+                            <a:ext cx="5943600" cy="4448175"/>
+                          </a:xfrm>
+                          <a:prstGeom prst="rect">
+                            <a:avLst/>
+                          </a:prstGeom>
+                          <a:noFill/>
+                          <a:ln>
+                            <a:noFill/>
+                          </a:ln>
+                        </pic:spPr>
+                      </pic:pic>
+                    </a:graphicData>
+                  </a:graphic>
+                </wp:inline>
+              </w:drawing>
+            </w:r>
+          </w:p>
+          <w:p>
+            <w:pPr>
+              <w:widowControl w:val="0"/>
+              <w:spacing w:after="150" w:line="240" w:lineRule="auto"/>
+              <w:rPr>
+                <w:rFonts w:ascii="Times New Roman" w:hAnsi="Times New Roman"/>
+                <w:color w:val="000000" w:themeColor="text1"/>
+                <w:sz w:val="24"/>
+                <w:szCs w:val="24"/>
+              </w:rPr>
+            </w:pPr>
+            <w:r>
+              <w:rPr>
+                <w:rFonts w:ascii="Times New Roman" w:hAnsi="Times New Roman"/>
+                <w:noProof/>
+                <w:color w:val="000000" w:themeColor="text1"/>
+              </w:rPr>
+              <w:lastRenderedPageBreak/>
+              <w:drawing>
+                <wp:inline distT="0" distB="0" distL="0" distR="0" wp14:anchorId="04D37682" wp14:editId="3F760A9B">
+                  <wp:extent cx="5943600" cy="4448175"/>
+                  <wp:effectExtent l="0" t="0" r="0" b="9525"/>
+                  <wp:docPr id="2005275636" name="Picture 7"/>
+                  <wp:cNvGraphicFramePr>
+                    <a:graphicFrameLocks xmlns:a="http://schemas.openxmlformats.org/drawingml/2006/main" noChangeAspect="1"/>
+                  </wp:cNvGraphicFramePr>
+                  <a:graphic xmlns:a="http://schemas.openxmlformats.org/drawingml/2006/main">
+                    <a:graphicData uri="http://schemas.openxmlformats.org/drawingml/2006/picture">
+                      <pic:pic xmlns:pic="http://schemas.openxmlformats.org/drawingml/2006/picture">
+                        <pic:nvPicPr>
+                          <pic:cNvPr id="0" name="Picture 17"/>
+                          <pic:cNvPicPr>
+                            <a:picLocks noChangeAspect="1" noChangeArrowheads="1"/>
+                          </pic:cNvPicPr>
+                        </pic:nvPicPr>
+                        <pic:blipFill>
+                          <a:blip r:embed="rId16">
+                            <a:extLst>
+                              <a:ext uri="{28A0092B-C50C-407E-A947-70E740481C1C}">
+                                <a14:useLocalDpi xmlns:a14="http://schemas.microsoft.com/office/drawing/2010/main" val="0"/>
+                              </a:ext>
+                            </a:extLst>
+                          </a:blip>
+                          <a:srcRect/>
+                          <a:stretch>
+                            <a:fillRect/>
+                          </a:stretch>
+                        </pic:blipFill>
+                        <pic:spPr bwMode="auto">
+                          <a:xfrm>
+                            <a:off x="0" y="0"/>
+                            <a:ext cx="5943600" cy="4448175"/>
+                          </a:xfrm>
+                          <a:prstGeom prst="rect">
+                            <a:avLst/>
+                          </a:prstGeom>
+                          <a:noFill/>
+                          <a:ln>
+                            <a:noFill/>
+                          </a:ln>
+                        </pic:spPr>
+                      </pic:pic>
+                    </a:graphicData>
+                  </a:graphic>
+                </wp:inline>
+              </w:drawing>
+            </w:r>
+          </w:p>
+          <w:p>
+            <w:pPr>
+              <w:widowControl w:val="0"/>
+              <w:spacing w:after="150" w:line="240" w:lineRule="auto"/>
+              <w:rPr>
+                <w:rFonts w:ascii="Times New Roman" w:hAnsi="Times New Roman"/>
+                <w:color w:val="000000" w:themeColor="text1"/>
+                <w:sz w:val="24"/>
+                <w:szCs w:val="24"/>
+              </w:rPr>
+            </w:pPr>
+            <w:r>
+              <w:rPr>
+                <w:rFonts w:ascii="Times New Roman" w:hAnsi="Times New Roman"/>
+                <w:noProof/>
+                <w:color w:val="000000" w:themeColor="text1"/>
+              </w:rPr>
+              <w:lastRenderedPageBreak/>
+              <w:drawing>
+                <wp:inline distT="0" distB="0" distL="0" distR="0" wp14:anchorId="3BD2002F" wp14:editId="5EBB5316">
+                  <wp:extent cx="5943600" cy="4331335"/>
+                  <wp:effectExtent l="0" t="0" r="0" b="0"/>
+                  <wp:docPr id="1023694956" name="Picture 8"/>
+                  <wp:cNvGraphicFramePr>
+                    <a:graphicFrameLocks xmlns:a="http://schemas.openxmlformats.org/drawingml/2006/main" noChangeAspect="1"/>
+                  </wp:cNvGraphicFramePr>
+                  <a:graphic xmlns:a="http://schemas.openxmlformats.org/drawingml/2006/main">
+                    <a:graphicData uri="http://schemas.openxmlformats.org/drawingml/2006/picture">
+                      <pic:pic xmlns:pic="http://schemas.openxmlformats.org/drawingml/2006/picture">
+                        <pic:nvPicPr>
+                          <pic:cNvPr id="0" name="Picture 19"/>
+                          <pic:cNvPicPr>
+                            <a:picLocks noChangeAspect="1" noChangeArrowheads="1"/>
+                          </pic:cNvPicPr>
+                        </pic:nvPicPr>
+                        <pic:blipFill>
+                          <a:blip r:embed="rId17">
+                            <a:extLst>
+                              <a:ext uri="{28A0092B-C50C-407E-A947-70E740481C1C}">
+                                <a14:useLocalDpi xmlns:a14="http://schemas.microsoft.com/office/drawing/2010/main" val="0"/>
+                              </a:ext>
+                            </a:extLst>
+                          </a:blip>
+                          <a:srcRect/>
+                          <a:stretch>
+                            <a:fillRect/>
+                          </a:stretch>
+                        </pic:blipFill>
+                        <pic:spPr bwMode="auto">
+                          <a:xfrm>
+                            <a:off x="0" y="0"/>
+                            <a:ext cx="5943600" cy="4331335"/>
+                          </a:xfrm>
+                          <a:prstGeom prst="rect">
+                            <a:avLst/>
+                          </a:prstGeom>
+                          <a:noFill/>
+                          <a:ln>
+                            <a:noFill/>
+                          </a:ln>
+                        </pic:spPr>
+                      </pic:pic>
+                    </a:graphicData>
+                  </a:graphic>
+                </wp:inline>
+              </w:drawing>
+            </w:r>
+          </w:p>
+          <w:p>
+            <w:pPr>
+              <w:widowControl w:val="0"/>
+              <w:spacing w:after="150" w:line="240" w:lineRule="auto"/>
+              <w:rPr>
+                <w:rFonts w:ascii="Times New Roman" w:hAnsi="Times New Roman"/>
+                <w:color w:val="000000" w:themeColor="text1"/>
+                <w:sz w:val="24"/>
+                <w:szCs w:val="24"/>
+              </w:rPr>
+            </w:pPr>
+            <w:r>
+              <w:rPr>
+                <w:rFonts w:ascii="Times New Roman" w:hAnsi="Times New Roman"/>
+                <w:noProof/>
+                <w:color w:val="000000" w:themeColor="text1"/>
+              </w:rPr>
+              <w:lastRenderedPageBreak/>
+              <w:drawing>
+                <wp:inline distT="0" distB="0" distL="0" distR="0" wp14:anchorId="1109A5E4" wp14:editId="1AE2B7FF">
+                  <wp:extent cx="5943600" cy="4331335"/>
+                  <wp:effectExtent l="0" t="0" r="0" b="0"/>
+                  <wp:docPr id="1047708716" name="Picture 9"/>
+                  <wp:cNvGraphicFramePr>
+                    <a:graphicFrameLocks xmlns:a="http://schemas.openxmlformats.org/drawingml/2006/main" noChangeAspect="1"/>
+                  </wp:cNvGraphicFramePr>
+                  <a:graphic xmlns:a="http://schemas.openxmlformats.org/drawingml/2006/main">
+                    <a:graphicData uri="http://schemas.openxmlformats.org/drawingml/2006/picture">
+                      <pic:pic xmlns:pic="http://schemas.openxmlformats.org/drawingml/2006/picture">
+                        <pic:nvPicPr>
+                          <pic:cNvPr id="0" name="Picture 21"/>
+                          <pic:cNvPicPr>
+                            <a:picLocks noChangeAspect="1" noChangeArrowheads="1"/>
+                          </pic:cNvPicPr>
+                        </pic:nvPicPr>
+                        <pic:blipFill>
+                          <a:blip r:embed="rId18">
+                            <a:extLst>
+                              <a:ext uri="{28A0092B-C50C-407E-A947-70E740481C1C}">
+                                <a14:useLocalDpi xmlns:a14="http://schemas.microsoft.com/office/drawing/2010/main" val="0"/>
+                              </a:ext>
+                            </a:extLst>
+                          </a:blip>
+                          <a:srcRect/>
+                          <a:stretch>
+                            <a:fillRect/>
+                          </a:stretch>
+                        </pic:blipFill>
+                        <pic:spPr bwMode="auto">
+                          <a:xfrm>
+                            <a:off x="0" y="0"/>
+                            <a:ext cx="5943600" cy="4331335"/>
+                          </a:xfrm>
+                          <a:prstGeom prst="rect">
+                            <a:avLst/>
+                          </a:prstGeom>
+                          <a:noFill/>
+                          <a:ln>
+                            <a:noFill/>
+                          </a:ln>
+                        </pic:spPr>
+                      </pic:pic>
+                    </a:graphicData>
+                  </a:graphic>
+                </wp:inline>
+              </w:drawing>
+            </w:r>
+          </w:p>
+          <w:p>
+            <w:pPr>
+              <w:widowControl w:val="0"/>
+              <w:spacing w:after="150" w:line="240" w:lineRule="auto"/>
+              <w:rPr>
+                <w:rFonts w:ascii="Times New Roman" w:hAnsi="Times New Roman"/>
+                <w:color w:val="000000" w:themeColor="text1"/>
+                <w:sz w:val="24"/>
+                <w:szCs w:val="24"/>
+              </w:rPr>
+            </w:pPr>
+            <w:r>
+              <w:rPr>
+                <w:rFonts w:ascii="Times New Roman" w:hAnsi="Times New Roman"/>
+                <w:noProof/>
+                <w:color w:val="000000" w:themeColor="text1"/>
+              </w:rPr>
+              <w:lastRenderedPageBreak/>
+              <w:drawing>
+                <wp:inline distT="0" distB="0" distL="0" distR="0" wp14:anchorId="1FF7D1E0" wp14:editId="0591C486">
+                  <wp:extent cx="5943600" cy="4448175"/>
+                  <wp:effectExtent l="0" t="0" r="0" b="9525"/>
+                  <wp:docPr id="1421527243" name="Picture 10"/>
+                  <wp:cNvGraphicFramePr>
+                    <a:graphicFrameLocks xmlns:a="http://schemas.openxmlformats.org/drawingml/2006/main" noChangeAspect="1"/>
+                  </wp:cNvGraphicFramePr>
+                  <a:graphic xmlns:a="http://schemas.openxmlformats.org/drawingml/2006/main">
+                    <a:graphicData uri="http://schemas.openxmlformats.org/drawingml/2006/picture">
+                      <pic:pic xmlns:pic="http://schemas.openxmlformats.org/drawingml/2006/picture">
+                        <pic:nvPicPr>
+                          <pic:cNvPr id="0" name="Picture 23"/>
+                          <pic:cNvPicPr>
+                            <a:picLocks noChangeAspect="1" noChangeArrowheads="1"/>
+                          </pic:cNvPicPr>
+                        </pic:nvPicPr>
+                        <pic:blipFill>
+                          <a:blip r:embed="rId8">
+                            <a:extLst>
+                              <a:ext uri="{28A0092B-C50C-407E-A947-70E740481C1C}">
+                                <a14:useLocalDpi xmlns:a14="http://schemas.microsoft.com/office/drawing/2010/main" val="0"/>
+                              </a:ext>
+                            </a:extLst>
+                          </a:blip>
+                          <a:srcRect/>
+                          <a:stretch>
+                            <a:fillRect/>
+                          </a:stretch>
+                        </pic:blipFill>
+                        <pic:spPr bwMode="auto">
+                          <a:xfrm>
+                            <a:off x="0" y="0"/>
+                            <a:ext cx="5943600" cy="4448175"/>
+                          </a:xfrm>
+                          <a:prstGeom prst="rect">
+                            <a:avLst/>
+                          </a:prstGeom>
+                          <a:noFill/>
+                          <a:ln>
+                            <a:noFill/>
+                          </a:ln>
+                        </pic:spPr>
+                      </pic:pic>
+                    </a:graphicData>
+                  </a:graphic>
+                </wp:inline>
+              </w:drawing>
+            </w:r>
+          </w:p>
+          <w:p>
+            <w:pPr>
+              <w:widowControl w:val="0"/>
+              <w:spacing w:after="150" w:line="240" w:lineRule="auto"/>
+              <w:rPr>
+                <w:rFonts w:ascii="Times New Roman" w:hAnsi="Times New Roman"/>
+                <w:color w:val="000000" w:themeColor="text1"/>
+                <w:sz w:val="24"/>
+                <w:szCs w:val="24"/>
+              </w:rPr>
+            </w:pPr>
+            <w:r>
+              <w:rPr>
+                <w:rFonts w:ascii="Times New Roman" w:hAnsi="Times New Roman"/>
+                <w:noProof/>
+                <w:color w:val="000000" w:themeColor="text1"/>
+              </w:rPr>
+              <w:lastRenderedPageBreak/>
+              <w:drawing>
+                <wp:inline distT="0" distB="0" distL="0" distR="0" wp14:anchorId="04BFF6EC" wp14:editId="54479D56">
+                  <wp:extent cx="5943600" cy="4380230"/>
+                  <wp:effectExtent l="0" t="0" r="0" b="1270"/>
+                  <wp:docPr id="1004241190" name="Picture 11"/>
+                  <wp:cNvGraphicFramePr>
+                    <a:graphicFrameLocks xmlns:a="http://schemas.openxmlformats.org/drawingml/2006/main" noChangeAspect="1"/>
+                  </wp:cNvGraphicFramePr>
+                  <a:graphic xmlns:a="http://schemas.openxmlformats.org/drawingml/2006/main">
+                    <a:graphicData uri="http://schemas.openxmlformats.org/drawingml/2006/picture">
+                      <pic:pic xmlns:pic="http://schemas.openxmlformats.org/drawingml/2006/picture">
+                        <pic:nvPicPr>
+                          <pic:cNvPr id="0" name="Picture 25"/>
+                          <pic:cNvPicPr>
+                            <a:picLocks noChangeAspect="1" noChangeArrowheads="1"/>
+                          </pic:cNvPicPr>
+                        </pic:nvPicPr>
+                        <pic:blipFill>
+                          <a:blip r:embed="rId19">
+                            <a:extLst>
+                              <a:ext uri="{28A0092B-C50C-407E-A947-70E740481C1C}">
+                                <a14:useLocalDpi xmlns:a14="http://schemas.microsoft.com/office/drawing/2010/main" val="0"/>
+                              </a:ext>
+                            </a:extLst>
+                          </a:blip>
+                          <a:srcRect/>
+                          <a:stretch>
+                            <a:fillRect/>
+                          </a:stretch>
+                        </pic:blipFill>
+                        <pic:spPr bwMode="auto">
+                          <a:xfrm>
+                            <a:off x="0" y="0"/>
+                            <a:ext cx="5943600" cy="4380230"/>
+                          </a:xfrm>
+                          <a:prstGeom prst="rect">
+                            <a:avLst/>
+                          </a:prstGeom>
+                          <a:noFill/>
+                          <a:ln>
+                            <a:noFill/>
+                          </a:ln>
+                        </pic:spPr>
+                      </pic:pic>
+                    </a:graphicData>
+                  </a:graphic>
+                </wp:inline>
+              </w:drawing>
+            </w:r>
+          </w:p>
+          <w:p>
+            <w:pPr>
+              <w:widowControl w:val="0"/>
+              <w:spacing w:after="150" w:line="240" w:lineRule="auto"/>
+              <w:rPr>
+                <w:rFonts w:ascii="Times New Roman" w:hAnsi="Times New Roman"/>
+                <w:color w:val="000000" w:themeColor="text1"/>
+                <w:sz w:val="24"/>
+                <w:szCs w:val="24"/>
+              </w:rPr>
+            </w:pPr>
+            <w:r>
+              <w:rPr>
+                <w:rFonts w:ascii="Times New Roman" w:hAnsi="Times New Roman"/>
+                <w:noProof/>
+                <w:color w:val="000000" w:themeColor="text1"/>
+              </w:rPr>
+              <w:lastRenderedPageBreak/>
+              <w:drawing>
+                <wp:inline distT="0" distB="0" distL="0" distR="0" wp14:anchorId="58D9AF60" wp14:editId="378D5766">
+                  <wp:extent cx="5943600" cy="4179570"/>
+                  <wp:effectExtent l="0" t="0" r="0" b="0"/>
+                  <wp:docPr id="1759984740" name="Picture 12"/>
+                  <wp:cNvGraphicFramePr>
+                    <a:graphicFrameLocks xmlns:a="http://schemas.openxmlformats.org/drawingml/2006/main" noChangeAspect="1"/>
+                  </wp:cNvGraphicFramePr>
+                  <a:graphic xmlns:a="http://schemas.openxmlformats.org/drawingml/2006/main">
+                    <a:graphicData uri="http://schemas.openxmlformats.org/drawingml/2006/picture">
+                      <pic:pic xmlns:pic="http://schemas.openxmlformats.org/drawingml/2006/picture">
+                        <pic:nvPicPr>
+                          <pic:cNvPr id="0" name="Picture 27"/>
+                          <pic:cNvPicPr>
+                            <a:picLocks noChangeAspect="1" noChangeArrowheads="1"/>
+                          </pic:cNvPicPr>
+                        </pic:nvPicPr>
+                        <pic:blipFill>
+                          <a:blip r:embed="rId20">
+                            <a:extLst>
+                              <a:ext uri="{28A0092B-C50C-407E-A947-70E740481C1C}">
+                                <a14:useLocalDpi xmlns:a14="http://schemas.microsoft.com/office/drawing/2010/main" val="0"/>
+                              </a:ext>
+                            </a:extLst>
+                          </a:blip>
+                          <a:srcRect/>
+                          <a:stretch>
+                            <a:fillRect/>
+                          </a:stretch>
+                        </pic:blipFill>
+                        <pic:spPr bwMode="auto">
+                          <a:xfrm>
+                            <a:off x="0" y="0"/>
+                            <a:ext cx="5943600" cy="4179570"/>
+                          </a:xfrm>
+                          <a:prstGeom prst="rect">
+                            <a:avLst/>
+                          </a:prstGeom>
+                          <a:noFill/>
+                          <a:ln>
+                            <a:noFill/>
+                          </a:ln>
+                        </pic:spPr>
+                      </pic:pic>
+                    </a:graphicData>
+                  </a:graphic>
+                </wp:inline>
+              </w:drawing>
+            </w:r>
+          </w:p>
+          <w:p>
+            <w:pPr>
+              <w:widowControl w:val="0"/>
+              <w:spacing w:after="150" w:line="240" w:lineRule="auto"/>
+              <w:rPr>
+                <w:rFonts w:ascii="Times New Roman" w:hAnsi="Times New Roman"/>
+                <w:color w:val="000000" w:themeColor="text1"/>
+                <w:sz w:val="24"/>
+                <w:szCs w:val="24"/>
+              </w:rPr>
+            </w:pPr>
+            <w:r>
+              <w:rPr>
+                <w:rFonts w:ascii="Times New Roman" w:hAnsi="Times New Roman"/>
+                <w:noProof/>
+                <w:color w:val="000000" w:themeColor="text1"/>
+              </w:rPr>
+              <w:lastRenderedPageBreak/>
+              <w:drawing>
+                <wp:inline distT="0" distB="0" distL="0" distR="0" wp14:anchorId="39F801EE" wp14:editId="4A48DA84">
+                  <wp:extent cx="5943600" cy="4095750"/>
+                  <wp:effectExtent l="0" t="0" r="0" b="0"/>
+                  <wp:docPr id="2011885360" name="Picture 13"/>
+                  <wp:cNvGraphicFramePr>
+                    <a:graphicFrameLocks xmlns:a="http://schemas.openxmlformats.org/drawingml/2006/main" noChangeAspect="1"/>
+                  </wp:cNvGraphicFramePr>
+                  <a:graphic xmlns:a="http://schemas.openxmlformats.org/drawingml/2006/main">
+                    <a:graphicData uri="http://schemas.openxmlformats.org/drawingml/2006/picture">
+                      <pic:pic xmlns:pic="http://schemas.openxmlformats.org/drawingml/2006/picture">
+                        <pic:nvPicPr>
+                          <pic:cNvPr id="0" name="Picture 29"/>
+                          <pic:cNvPicPr>
+                            <a:picLocks noChangeAspect="1" noChangeArrowheads="1"/>
+                          </pic:cNvPicPr>
+                        </pic:nvPicPr>
+                        <pic:blipFill>
+                          <a:blip r:embed="rId21">
+                            <a:extLst>
+                              <a:ext uri="{28A0092B-C50C-407E-A947-70E740481C1C}">
+                                <a14:useLocalDpi xmlns:a14="http://schemas.microsoft.com/office/drawing/2010/main" val="0"/>
+                              </a:ext>
+                            </a:extLst>
+                          </a:blip>
+                          <a:srcRect/>
+                          <a:stretch>
+                            <a:fillRect/>
+                          </a:stretch>
+                        </pic:blipFill>
+                        <pic:spPr bwMode="auto">
+                          <a:xfrm>
+                            <a:off x="0" y="0"/>
+                            <a:ext cx="5943600" cy="4095750"/>
+                          </a:xfrm>
+                          <a:prstGeom prst="rect">
+                            <a:avLst/>
+                          </a:prstGeom>
+                          <a:noFill/>
+                          <a:ln>
+                            <a:noFill/>
+                          </a:ln>
+                        </pic:spPr>
+                      </pic:pic>
+                    </a:graphicData>
+                  </a:graphic>
+                </wp:inline>
+              </w:drawing>
+            </w:r>
+          </w:p>
+          <w:p>
+            <w:pPr>
+              <w:widowControl w:val="0"/>
+              <w:spacing w:after="150" w:line="240" w:lineRule="auto"/>
+              <w:rPr>
+                <w:rFonts w:ascii="Times New Roman" w:hAnsi="Times New Roman"/>
+                <w:color w:val="000000" w:themeColor="text1"/>
+                <w:sz w:val="24"/>
+                <w:szCs w:val="24"/>
+              </w:rPr>
+            </w:pPr>
+            <w:r>
+              <w:rPr>
+                <w:rFonts w:ascii="Times New Roman" w:hAnsi="Times New Roman"/>
+                <w:noProof/>
+                <w:color w:val="000000" w:themeColor="text1"/>
+              </w:rPr>
+              <w:lastRenderedPageBreak/>
+              <w:drawing>
+                <wp:inline distT="0" distB="0" distL="0" distR="0" wp14:anchorId="1F8B4C56" wp14:editId="18C7994D">
+                  <wp:extent cx="5943600" cy="4256405"/>
+                  <wp:effectExtent l="0" t="0" r="0" b="0"/>
+                  <wp:docPr id="1733821896" name="Picture 14"/>
+                  <wp:cNvGraphicFramePr>
+                    <a:graphicFrameLocks xmlns:a="http://schemas.openxmlformats.org/drawingml/2006/main" noChangeAspect="1"/>
+                  </wp:cNvGraphicFramePr>
+                  <a:graphic xmlns:a="http://schemas.openxmlformats.org/drawingml/2006/main">
+                    <a:graphicData uri="http://schemas.openxmlformats.org/drawingml/2006/picture">
+                      <pic:pic xmlns:pic="http://schemas.openxmlformats.org/drawingml/2006/picture">
+                        <pic:nvPicPr>
+                          <pic:cNvPr id="0" name="Picture 31"/>
+                          <pic:cNvPicPr>
+                            <a:picLocks noChangeAspect="1" noChangeArrowheads="1"/>
+                          </pic:cNvPicPr>
+                        </pic:nvPicPr>
+                        <pic:blipFill>
+                          <a:blip r:embed="rId22">
+                            <a:extLst>
+                              <a:ext uri="{28A0092B-C50C-407E-A947-70E740481C1C}">
+                                <a14:useLocalDpi xmlns:a14="http://schemas.microsoft.com/office/drawing/2010/main" val="0"/>
+                              </a:ext>
+                            </a:extLst>
+                          </a:blip>
+                          <a:srcRect/>
+                          <a:stretch>
+                            <a:fillRect/>
+                          </a:stretch>
+                        </pic:blipFill>
+                        <pic:spPr bwMode="auto">
+                          <a:xfrm>
+                            <a:off x="0" y="0"/>
+                            <a:ext cx="5943600" cy="4256405"/>
+                          </a:xfrm>
+                          <a:prstGeom prst="rect">
+                            <a:avLst/>
+                          </a:prstGeom>
+                          <a:noFill/>
+                          <a:ln>
+                            <a:noFill/>
+                          </a:ln>
+                        </pic:spPr>
+                      </pic:pic>
+                    </a:graphicData>
+                  </a:graphic>
+                </wp:inline>
+              </w:drawing>
+            </w:r>
           </w:p>
           <w:p>
             <w:pPr>
@@ -3341,7 +4256,6 @@
           <w:szCs w:val="24"/>
         </w:rPr>
       </w:pPr>
-      <w:proofErr w:type="spellStart"/>
       <w:r>
         <w:rPr>
           <w:rFonts w:ascii="Times New Roman" w:hAnsi="Times New Roman"/>
@@ -3349,97 +4263,7 @@
           <w:sz w:val="24"/>
           <w:szCs w:val="24"/>
         </w:rPr>
-        <w:t>Abdurro’uf</w:t>
-      </w:r>
-      <w:proofErr w:type="spellEnd"/>
-      <w:r>
-        <w:rPr>
-          <w:rFonts w:ascii="Times New Roman" w:hAnsi="Times New Roman"/>
-          <w:color w:val="000000" w:themeColor="text1"/>
-          <w:sz w:val="24"/>
-          <w:szCs w:val="24"/>
-        </w:rPr>
-        <w:t xml:space="preserve"> et al., The Seventeenth data release of the Sloan Digital Sky Surveys: Complete Release of </w:t>
-      </w:r>
-      <w:proofErr w:type="spellStart"/>
-      <w:r>
-        <w:rPr>
-          <w:rFonts w:ascii="Times New Roman" w:hAnsi="Times New Roman"/>
-          <w:color w:val="000000" w:themeColor="text1"/>
-          <w:sz w:val="24"/>
-          <w:szCs w:val="24"/>
-        </w:rPr>
-        <w:t>MaNGA</w:t>
-      </w:r>
-      <w:proofErr w:type="spellEnd"/>
-      <w:r>
-        <w:rPr>
-          <w:rFonts w:ascii="Times New Roman" w:hAnsi="Times New Roman"/>
-          <w:color w:val="000000" w:themeColor="text1"/>
-          <w:sz w:val="24"/>
-          <w:szCs w:val="24"/>
-        </w:rPr>
-        <w:t xml:space="preserve">, </w:t>
-      </w:r>
-      <w:proofErr w:type="spellStart"/>
-      <w:r>
-        <w:rPr>
-          <w:rFonts w:ascii="Times New Roman" w:hAnsi="Times New Roman"/>
-          <w:color w:val="000000" w:themeColor="text1"/>
-          <w:sz w:val="24"/>
-          <w:szCs w:val="24"/>
-        </w:rPr>
-        <w:t>MaStar</w:t>
-      </w:r>
-      <w:proofErr w:type="spellEnd"/>
-      <w:r>
-        <w:rPr>
-          <w:rFonts w:ascii="Times New Roman" w:hAnsi="Times New Roman"/>
-          <w:color w:val="000000" w:themeColor="text1"/>
-          <w:sz w:val="24"/>
-          <w:szCs w:val="24"/>
-        </w:rPr>
-        <w:t xml:space="preserve"> and APOGEE-2 DATA (</w:t>
-      </w:r>
-      <w:proofErr w:type="spellStart"/>
-      <w:r>
-        <w:rPr>
-          <w:rFonts w:ascii="Times New Roman" w:hAnsi="Times New Roman"/>
-          <w:color w:val="000000" w:themeColor="text1"/>
-          <w:sz w:val="24"/>
-          <w:szCs w:val="24"/>
-        </w:rPr>
-        <w:t>Abdurro’uf</w:t>
-      </w:r>
-      <w:proofErr w:type="spellEnd"/>
-      <w:r>
-        <w:rPr>
-          <w:rFonts w:ascii="Times New Roman" w:hAnsi="Times New Roman"/>
-          <w:color w:val="000000" w:themeColor="text1"/>
-          <w:sz w:val="24"/>
-          <w:szCs w:val="24"/>
-        </w:rPr>
-        <w:t xml:space="preserve"> et al. 2022 </w:t>
-      </w:r>
-      <w:proofErr w:type="spellStart"/>
-      <w:r>
-        <w:rPr>
-          <w:rFonts w:ascii="Times New Roman" w:hAnsi="Times New Roman"/>
-          <w:color w:val="000000" w:themeColor="text1"/>
-          <w:sz w:val="24"/>
-          <w:szCs w:val="24"/>
-        </w:rPr>
-        <w:t>ApJS</w:t>
-      </w:r>
-      <w:proofErr w:type="spellEnd"/>
-      <w:r>
-        <w:rPr>
-          <w:rFonts w:ascii="Times New Roman" w:hAnsi="Times New Roman"/>
-          <w:color w:val="000000" w:themeColor="text1"/>
-          <w:sz w:val="24"/>
-          <w:szCs w:val="24"/>
-        </w:rPr>
-        <w:t xml:space="preserve"> 259, 35) [arXiv:2112.02026]</w:t>
+        <w:t>Abdurro’uf et al., The Seventeenth data release of the Sloan Digital Sky Surveys: Complete Release of MaNGA, MaStar and APOGEE-2 DATA (Abdurro’uf et al. 2022 ApJS 259, 35) [arXiv:2112.02026]</w:t>
       </w:r>
     </w:p>
     <w:p>
@@ -3454,7 +4278,19 @@
           <w:szCs w:val="24"/>
         </w:rPr>
       </w:pPr>
-      <w:proofErr w:type="spellStart"/>
+    </w:p>
+    <w:p>
+      <w:pPr>
+        <w:widowControl w:val="0"/>
+        <w:shd w:val="clear" w:color="auto" w:fill="FFFFFF"/>
+        <w:spacing w:after="150" w:line="240" w:lineRule="auto"/>
+        <w:rPr>
+          <w:rFonts w:ascii="Times New Roman" w:hAnsi="Times New Roman"/>
+          <w:color w:val="000000" w:themeColor="text1"/>
+          <w:sz w:val="24"/>
+          <w:szCs w:val="24"/>
+        </w:rPr>
+      </w:pPr>
       <w:r>
         <w:rPr>
           <w:rFonts w:ascii="Times New Roman" w:hAnsi="Times New Roman"/>
@@ -3462,9 +4298,8 @@
           <w:sz w:val="24"/>
           <w:szCs w:val="24"/>
         </w:rPr>
-        <w:t>fedesoriano</w:t>
+        <w:t xml:space="preserve">fedesoriano. (January 2022). Stellar Classification Dataset - SDSS17. Retrieved June 2023 from </w:t>
       </w:r>
-      <w:proofErr w:type="spellEnd"/>
       <w:r>
         <w:rPr>
           <w:rFonts w:ascii="Times New Roman" w:hAnsi="Times New Roman"/>
@@ -3472,12 +4307,138 @@
           <w:sz w:val="24"/>
           <w:szCs w:val="24"/>
         </w:rPr>
-        <w:t>. (January 2022). Stellar Classification Dataset - SDSS17. Retrieved June 2023 from https://www.kaggle.com/fedesoriano/stellar-classification-dataset-sdss17.</w:t>
+        <w:t>https://www.kaggle.com/fedesoriano/stellar-classification-dataset-sdss17</w:t>
+      </w:r>
+      <w:r>
+        <w:rPr>
+          <w:rFonts w:ascii="Times New Roman" w:hAnsi="Times New Roman"/>
+          <w:color w:val="000000" w:themeColor="text1"/>
+          <w:sz w:val="24"/>
+          <w:szCs w:val="24"/>
+        </w:rPr>
+        <w:t>.</w:t>
       </w:r>
     </w:p>
+    <w:p>
+      <w:pPr>
+        <w:widowControl w:val="0"/>
+        <w:shd w:val="clear" w:color="auto" w:fill="FFFFFF"/>
+        <w:spacing w:after="150" w:line="240" w:lineRule="auto"/>
+        <w:rPr>
+          <w:rFonts w:ascii="Times New Roman" w:hAnsi="Times New Roman"/>
+          <w:color w:val="000000" w:themeColor="text1"/>
+          <w:sz w:val="24"/>
+          <w:szCs w:val="24"/>
+        </w:rPr>
+      </w:pPr>
+    </w:p>
+    <w:p>
+      <w:pPr>
+        <w:widowControl w:val="0"/>
+        <w:shd w:val="clear" w:color="auto" w:fill="FFFFFF"/>
+        <w:spacing w:after="150" w:line="240" w:lineRule="auto"/>
+        <w:rPr>
+          <w:rFonts w:ascii="Times New Roman" w:hAnsi="Times New Roman"/>
+          <w:color w:val="000000" w:themeColor="text1"/>
+          <w:sz w:val="24"/>
+          <w:szCs w:val="24"/>
+          <w:lang w:eastAsia="ko-KR"/>
+        </w:rPr>
+      </w:pPr>
+      <w:r>
+        <w:rPr>
+          <w:rFonts w:ascii="Times New Roman" w:hAnsi="Times New Roman" w:hint="eastAsia"/>
+          <w:color w:val="000000" w:themeColor="text1"/>
+          <w:sz w:val="24"/>
+          <w:szCs w:val="24"/>
+          <w:lang w:eastAsia="ko-KR"/>
+        </w:rPr>
+        <w:t>Y</w:t>
+      </w:r>
+      <w:r>
+        <w:rPr>
+          <w:rFonts w:ascii="Times New Roman" w:hAnsi="Times New Roman"/>
+          <w:color w:val="000000" w:themeColor="text1"/>
+          <w:sz w:val="24"/>
+          <w:szCs w:val="24"/>
+          <w:lang w:eastAsia="ko-KR"/>
+        </w:rPr>
+        <w:t xml:space="preserve">oon. (2023). </w:t>
+      </w:r>
+      <w:r>
+        <w:rPr>
+          <w:rFonts w:ascii="Times New Roman" w:hAnsi="Times New Roman"/>
+          <w:i/>
+          <w:iCs/>
+          <w:color w:val="000000" w:themeColor="text1"/>
+          <w:sz w:val="24"/>
+          <w:szCs w:val="24"/>
+          <w:lang w:eastAsia="ko-KR"/>
+        </w:rPr>
+        <w:t xml:space="preserve">Data_430_GC Project1 </w:t>
+      </w:r>
+      <w:r>
+        <w:rPr>
+          <w:rFonts w:ascii="Times New Roman" w:hAnsi="Times New Roman"/>
+          <w:color w:val="000000" w:themeColor="text1"/>
+          <w:sz w:val="24"/>
+          <w:szCs w:val="24"/>
+          <w:lang w:eastAsia="ko-KR"/>
+        </w:rPr>
+        <w:t xml:space="preserve">[ipynb]. Retrieved from </w:t>
+      </w:r>
+      <w:r>
+        <w:rPr>
+          <w:rFonts w:ascii="Times New Roman" w:hAnsi="Times New Roman"/>
+          <w:color w:val="000000" w:themeColor="text1"/>
+          <w:sz w:val="24"/>
+          <w:szCs w:val="24"/>
+          <w:lang w:eastAsia="ko-KR"/>
+        </w:rPr>
+        <w:t>https://github.com/sulchan/Data_430_GC</w:t>
+      </w:r>
+      <w:r>
+        <w:rPr>
+          <w:rFonts w:ascii="Times New Roman" w:hAnsi="Times New Roman"/>
+          <w:color w:val="000000" w:themeColor="text1"/>
+          <w:sz w:val="24"/>
+          <w:szCs w:val="24"/>
+          <w:lang w:eastAsia="ko-KR"/>
+        </w:rPr>
+        <w:t xml:space="preserve"> </w:t>
+      </w:r>
+    </w:p>
+    <w:p>
+      <w:pPr>
+        <w:widowControl w:val="0"/>
+        <w:shd w:val="clear" w:color="auto" w:fill="FFFFFF"/>
+        <w:spacing w:after="150" w:line="240" w:lineRule="auto"/>
+        <w:rPr>
+          <w:rFonts w:ascii="Times New Roman" w:hAnsi="Times New Roman"/>
+          <w:color w:val="000000" w:themeColor="text1"/>
+          <w:sz w:val="24"/>
+          <w:szCs w:val="24"/>
+          <w:lang w:eastAsia="ko-KR"/>
+        </w:rPr>
+      </w:pPr>
+    </w:p>
+    <w:p>
+      <w:pPr>
+        <w:widowControl w:val="0"/>
+        <w:shd w:val="clear" w:color="auto" w:fill="FFFFFF"/>
+        <w:spacing w:after="150" w:line="240" w:lineRule="auto"/>
+        <w:rPr>
+          <w:rFonts w:ascii="Times New Roman" w:hAnsi="Times New Roman" w:hint="eastAsia"/>
+          <w:color w:val="000000" w:themeColor="text1"/>
+          <w:sz w:val="24"/>
+          <w:szCs w:val="24"/>
+          <w:lang w:eastAsia="ko-KR"/>
+        </w:rPr>
+      </w:pPr>
+    </w:p>
     <w:sectPr>
-      <w:headerReference w:type="default" r:id="rId8"/>
-      <w:footerReference w:type="default" r:id="rId9"/>
+      <w:headerReference w:type="default" r:id="rId23"/>
+      <w:footerReference w:type="default" r:id="rId24"/>
       <w:pgSz w:w="12240" w:h="15840"/>
       <w:pgMar w:top="1440" w:right="1440" w:bottom="1440" w:left="1440" w:header="214" w:footer="246" w:gutter="0"/>
       <w:cols w:space="720"/>
@@ -7063,6 +8024,97 @@
       <w:shd w:val="clear" w:color="auto" w:fill="E1DFDD"/>
     </w:rPr>
   </w:style>
+  <w:style w:type="paragraph" w:styleId="HTMLPreformatted">
+    <w:name w:val="HTML Preformatted"/>
+    <w:basedOn w:val="Normal"/>
+    <w:link w:val="HTMLPreformattedChar"/>
+    <w:uiPriority w:val="99"/>
+    <w:semiHidden/>
+    <w:unhideWhenUsed/>
+    <w:rsid w:val="002D4F59"/>
+    <w:pPr>
+      <w:tabs>
+        <w:tab w:val="left" w:pos="916"/>
+        <w:tab w:val="left" w:pos="1832"/>
+        <w:tab w:val="left" w:pos="2748"/>
+        <w:tab w:val="left" w:pos="3664"/>
+        <w:tab w:val="left" w:pos="4580"/>
+        <w:tab w:val="left" w:pos="5496"/>
+        <w:tab w:val="left" w:pos="6412"/>
+        <w:tab w:val="left" w:pos="7328"/>
+        <w:tab w:val="left" w:pos="8244"/>
+        <w:tab w:val="left" w:pos="9160"/>
+        <w:tab w:val="left" w:pos="10076"/>
+        <w:tab w:val="left" w:pos="10992"/>
+        <w:tab w:val="left" w:pos="11908"/>
+        <w:tab w:val="left" w:pos="12824"/>
+        <w:tab w:val="left" w:pos="13740"/>
+        <w:tab w:val="left" w:pos="14656"/>
+      </w:tabs>
+      <w:suppressAutoHyphens w:val="0"/>
+      <w:spacing w:after="0" w:line="240" w:lineRule="auto"/>
+    </w:pPr>
+    <w:rPr>
+      <w:rFonts w:ascii="GulimChe" w:eastAsia="GulimChe" w:hAnsi="GulimChe" w:cs="GulimChe"/>
+      <w:sz w:val="24"/>
+      <w:szCs w:val="24"/>
+      <w:lang w:eastAsia="ko-KR"/>
+    </w:rPr>
+  </w:style>
+  <w:style w:type="character" w:customStyle="1" w:styleId="HTMLPreformattedChar">
+    <w:name w:val="HTML Preformatted Char"/>
+    <w:basedOn w:val="DefaultParagraphFont"/>
+    <w:link w:val="HTMLPreformatted"/>
+    <w:uiPriority w:val="99"/>
+    <w:semiHidden/>
+    <w:rsid w:val="002D4F59"/>
+    <w:rPr>
+      <w:rFonts w:ascii="GulimChe" w:eastAsia="GulimChe" w:hAnsi="GulimChe" w:cs="GulimChe"/>
+      <w:sz w:val="24"/>
+      <w:szCs w:val="24"/>
+      <w:lang w:eastAsia="ko-KR"/>
+    </w:rPr>
+  </w:style>
+  <w:style w:type="character" w:customStyle="1" w:styleId="k">
+    <w:name w:val="k"/>
+    <w:basedOn w:val="DefaultParagraphFont"/>
+    <w:rsid w:val="002D4F59"/>
+  </w:style>
+  <w:style w:type="character" w:customStyle="1" w:styleId="nf">
+    <w:name w:val="nf"/>
+    <w:basedOn w:val="DefaultParagraphFont"/>
+    <w:rsid w:val="002D4F59"/>
+  </w:style>
+  <w:style w:type="character" w:customStyle="1" w:styleId="p">
+    <w:name w:val="p"/>
+    <w:basedOn w:val="DefaultParagraphFont"/>
+    <w:rsid w:val="002D4F59"/>
+  </w:style>
+  <w:style w:type="character" w:customStyle="1" w:styleId="n">
+    <w:name w:val="n"/>
+    <w:basedOn w:val="DefaultParagraphFont"/>
+    <w:rsid w:val="002D4F59"/>
+  </w:style>
+  <w:style w:type="character" w:customStyle="1" w:styleId="o">
+    <w:name w:val="o"/>
+    <w:basedOn w:val="DefaultParagraphFont"/>
+    <w:rsid w:val="002D4F59"/>
+  </w:style>
+  <w:style w:type="character" w:customStyle="1" w:styleId="s2">
+    <w:name w:val="s2"/>
+    <w:basedOn w:val="DefaultParagraphFont"/>
+    <w:rsid w:val="002D4F59"/>
+  </w:style>
+  <w:style w:type="character" w:customStyle="1" w:styleId="kc">
+    <w:name w:val="kc"/>
+    <w:basedOn w:val="DefaultParagraphFont"/>
+    <w:rsid w:val="002D4F59"/>
+  </w:style>
+  <w:style w:type="character" w:customStyle="1" w:styleId="mf">
+    <w:name w:val="mf"/>
+    <w:basedOn w:val="DefaultParagraphFont"/>
+    <w:rsid w:val="002D4F59"/>
+  </w:style>
 </w:styles>
 </file>
 

</xml_diff>